<commit_message>
Agregada la asingacion de los módulos
</commit_message>
<xml_diff>
--- a/branches/estandares.docx
+++ b/branches/estandares.docx
@@ -292,25 +292,83 @@
     <w:p/>
     <w:p>
       <w:r>
-        <w:t>Diagramas…………………………………………………….. 3</w:t>
-      </w:r>
-    </w:p>
-    <w:p>
-      <w:r>
-        <w:t>Diagrama de la base de datos………………………..14</w:t>
-      </w:r>
-    </w:p>
-    <w:p>
-      <w:r>
-        <w:t>Normalización de código……………………………….15</w:t>
-      </w:r>
-    </w:p>
-    <w:p>
-      <w:r>
-        <w:t>Validación de la calidad…………………………………19</w:t>
-      </w:r>
-    </w:p>
-    <w:p/>
+        <w:t>Diagramas………………………………………………</w:t>
+      </w:r>
+      <w:r>
+        <w:t>……</w:t>
+      </w:r>
+      <w:r>
+        <w:t>…………………………</w:t>
+      </w:r>
+      <w:r>
+        <w:t>….</w:t>
+      </w:r>
+      <w:r>
+        <w:t>…….. 3</w:t>
+      </w:r>
+    </w:p>
+    <w:p>
+      <w:r>
+        <w:t>Diagrama de la base de datos……</w:t>
+      </w:r>
+      <w:r>
+        <w:t>………………………...</w:t>
+      </w:r>
+      <w:r>
+        <w:t>……………</w:t>
+      </w:r>
+      <w:r>
+        <w:t>……….</w:t>
+      </w:r>
+      <w:r>
+        <w:t>……..14</w:t>
+      </w:r>
+    </w:p>
+    <w:p>
+      <w:r>
+        <w:t>Normalización de código……………………</w:t>
+      </w:r>
+      <w:r>
+        <w:t>……….</w:t>
+      </w:r>
+      <w:r>
+        <w:t>……</w:t>
+      </w:r>
+      <w:r>
+        <w:t>…………………………</w:t>
+      </w:r>
+      <w:r>
+        <w:t>…….15</w:t>
+      </w:r>
+    </w:p>
+    <w:p>
+      <w:r>
+        <w:t>Validación de la calidad…………………………………</w:t>
+      </w:r>
+      <w:r>
+        <w:t>……</w:t>
+      </w:r>
+      <w:r>
+        <w:t>…………………………</w:t>
+      </w:r>
+      <w:r>
+        <w:t>….</w:t>
+      </w:r>
+      <w:r>
+        <w:t>19</w:t>
+      </w:r>
+    </w:p>
+    <w:p>
+      <w:r>
+        <w:t>Direcciones de control de código</w:t>
+      </w:r>
+      <w:r>
+        <w:t>, documentación</w:t>
+      </w:r>
+      <w:r>
+        <w:t xml:space="preserve"> y tareas………………23</w:t>
+      </w:r>
+    </w:p>
     <w:p/>
     <w:p/>
     <w:p/>
@@ -5157,6 +5215,133 @@
       </w:pPr>
     </w:p>
     <w:p/>
+    <w:p/>
+    <w:p/>
+    <w:p/>
+    <w:p/>
+    <w:p/>
+    <w:p/>
+    <w:p/>
+    <w:p/>
+    <w:p/>
+    <w:p/>
+    <w:p/>
+    <w:p/>
+    <w:p/>
+    <w:p/>
+    <w:p/>
+    <w:p/>
+    <w:p/>
+    <w:p/>
+    <w:p/>
+    <w:p/>
+    <w:p>
+      <w:pPr>
+        <w:pStyle w:val="Ttulo1"/>
+      </w:pPr>
+      <w:r>
+        <w:lastRenderedPageBreak/>
+        <w:t>Direcciones de control de código, documentación y tareas</w:t>
+      </w:r>
+    </w:p>
+    <w:p/>
+    <w:p>
+      <w:pPr>
+        <w:rPr>
+          <w:b/>
+        </w:rPr>
+      </w:pPr>
+      <w:r>
+        <w:rPr>
+          <w:b/>
+        </w:rPr>
+        <w:t>Dirección del proyecto en google code:</w:t>
+      </w:r>
+    </w:p>
+    <w:p>
+      <w:hyperlink r:id="rId21" w:history="1">
+        <w:r>
+          <w:rPr>
+            <w:rStyle w:val="Hipervnculo"/>
+          </w:rPr>
+          <w:t>http://code.google.com/p/scrum-software1/</w:t>
+        </w:r>
+      </w:hyperlink>
+    </w:p>
+    <w:p/>
+    <w:p>
+      <w:pPr>
+        <w:rPr>
+          <w:b/>
+        </w:rPr>
+      </w:pPr>
+      <w:r>
+        <w:rPr>
+          <w:b/>
+        </w:rPr>
+        <w:t>Dirección del repositorio de código en google code:</w:t>
+      </w:r>
+    </w:p>
+    <w:p>
+      <w:hyperlink r:id="rId22" w:history="1">
+        <w:r>
+          <w:rPr>
+            <w:rStyle w:val="Hipervnculo"/>
+          </w:rPr>
+          <w:t>https://scrum-software1.googlecode.com/svn/trunk/</w:t>
+        </w:r>
+      </w:hyperlink>
+    </w:p>
+    <w:p/>
+    <w:p>
+      <w:pPr>
+        <w:rPr>
+          <w:b/>
+        </w:rPr>
+      </w:pPr>
+      <w:r>
+        <w:rPr>
+          <w:b/>
+        </w:rPr>
+        <w:t>Dirección del repositorio de documentación:</w:t>
+      </w:r>
+    </w:p>
+    <w:p>
+      <w:hyperlink r:id="rId23" w:history="1">
+        <w:r>
+          <w:rPr>
+            <w:rStyle w:val="Hipervnculo"/>
+          </w:rPr>
+          <w:t>https://scrum-software1.googlecode.com/svn/branches/</w:t>
+        </w:r>
+      </w:hyperlink>
+    </w:p>
+    <w:p/>
+    <w:p>
+      <w:pPr>
+        <w:rPr>
+          <w:b/>
+        </w:rPr>
+      </w:pPr>
+      <w:r>
+        <w:rPr>
+          <w:b/>
+        </w:rPr>
+        <w:t>Dirección del tablero Kanban para tareas:</w:t>
+      </w:r>
+    </w:p>
+    <w:p>
+      <w:hyperlink r:id="rId24" w:history="1">
+        <w:r>
+          <w:rPr>
+            <w:rStyle w:val="Hipervnculo"/>
+          </w:rPr>
+          <w:t>http://scrumy.com/marshier98acoustic</w:t>
+        </w:r>
+      </w:hyperlink>
+    </w:p>
+    <w:p/>
+    <w:p/>
     <w:sectPr>
       <w:pgSz w:w="12240" w:h="15840"/>
       <w:pgMar w:top="1418" w:right="1701" w:bottom="1418" w:left="1701" w:header="709" w:footer="709" w:gutter="0"/>
@@ -5238,7 +5423,7 @@
             <w:rPr>
               <w:noProof/>
             </w:rPr>
-            <w:t>14</w:t>
+            <w:t>23</w:t>
           </w:r>
         </w:fldSimple>
       </w:p>
@@ -7293,45 +7478,23 @@
     <w:semiHidden/>
     <w:rsid w:val="00AA79EA"/>
   </w:style>
+  <w:style w:type="character" w:styleId="Hipervnculo">
+    <w:name w:val="Hyperlink"/>
+    <w:basedOn w:val="Fuentedeprrafopredeter"/>
+    <w:uiPriority w:val="99"/>
+    <w:unhideWhenUsed/>
+    <w:rsid w:val="00D36F55"/>
+    <w:rPr>
+      <w:color w:val="0000FF" w:themeColor="hyperlink"/>
+      <w:u w:val="single"/>
+    </w:rPr>
+  </w:style>
 </w:styles>
 </file>
 
 <file path=word/glossary/document.xml><?xml version="1.0" encoding="utf-8"?>
 <w:glossaryDocument xmlns:ve="http://schemas.openxmlformats.org/markup-compatibility/2006" xmlns:o="urn:schemas-microsoft-com:office:office" xmlns:r="http://schemas.openxmlformats.org/officeDocument/2006/relationships" xmlns:m="http://schemas.openxmlformats.org/officeDocument/2006/math" xmlns:v="urn:schemas-microsoft-com:vml" xmlns:wp="http://schemas.openxmlformats.org/drawingml/2006/wordprocessingDrawing" xmlns:w10="urn:schemas-microsoft-com:office:word" xmlns:w="http://schemas.openxmlformats.org/wordprocessingml/2006/main" xmlns:wne="http://schemas.microsoft.com/office/word/2006/wordml">
-  <w:docParts>
-    <w:docPart>
-      <w:docPartPr>
-        <w:name w:val="D91B2A9B89234710B8EECF2E34D4E812"/>
-        <w:category>
-          <w:name w:val="General"/>
-          <w:gallery w:val="placeholder"/>
-        </w:category>
-        <w:types>
-          <w:type w:val="bbPlcHdr"/>
-        </w:types>
-        <w:behaviors>
-          <w:behavior w:val="content"/>
-        </w:behaviors>
-        <w:guid w:val="{10EBF365-2A92-4A89-8560-7D470B74C0F1}"/>
-      </w:docPartPr>
-      <w:docPartBody>
-        <w:p>
-          <w:pPr>
-            <w:pStyle w:val="D91B2A9B89234710B8EECF2E34D4E812"/>
-          </w:pPr>
-          <w:r>
-            <w:rPr>
-              <w:rFonts w:asciiTheme="majorHAnsi" w:eastAsiaTheme="majorEastAsia" w:hAnsiTheme="majorHAnsi" w:cstheme="majorBidi"/>
-              <w:sz w:val="72"/>
-              <w:szCs w:val="72"/>
-              <w:lang w:val="es-ES"/>
-            </w:rPr>
-            <w:t>[Escribir el título del documento]</w:t>
-          </w:r>
-        </w:p>
-      </w:docPartBody>
-    </w:docPart>
-  </w:docParts>
+  <w:docParts/>
 </w:glossaryDocument>
 </file>
 
@@ -7390,9 +7553,8 @@
     <w:panose1 w:val="020B0604030504040204"/>
     <w:charset w:val="00"/>
     <w:family w:val="swiss"/>
-    <w:notTrueType/>
     <w:pitch w:val="variable"/>
-    <w:sig w:usb0="00000003" w:usb1="00000000" w:usb2="00000000" w:usb3="00000000" w:csb0="00000001" w:csb1="00000000"/>
+    <w:sig w:usb0="E1002EFF" w:usb1="C000605B" w:usb2="00000029" w:usb3="00000000" w:csb0="000101FF" w:csb1="00000000"/>
   </w:font>
 </w:fonts>
 </file>
@@ -7412,6 +7574,7 @@
     <w:rsid w:val="00480E40"/>
     <w:rsid w:val="00557D10"/>
     <w:rsid w:val="005B7568"/>
+    <w:rsid w:val="007A6E4D"/>
     <w:rsid w:val="008A58AD"/>
     <w:rsid w:val="00B77621"/>
   </w:rsids>

</xml_diff>